<commit_message>
Report: Updated task list in report and added internal images
</commit_message>
<xml_diff>
--- a/Documentation/Project Report 2.docx
+++ b/Documentation/Project Report 2.docx
@@ -73,8 +73,6 @@
       <w:pPr>
         <w:pStyle w:val="Heading2"/>
       </w:pPr>
-      <w:bookmarkStart w:id="0" w:name="_GoBack"/>
-      <w:bookmarkEnd w:id="0"/>
       <w:r>
         <w:br/>
         <w:t>Tasks</w:t>
@@ -161,6 +159,9 @@
       <w:r>
         <w:t xml:space="preserve"> Instructions –</w:t>
       </w:r>
+      <w:r>
+        <w:t xml:space="preserve"> Bryan, Rob, Tony</w:t>
+      </w:r>
     </w:p>
     <w:p>
       <w:pPr>
@@ -171,6 +172,9 @@
       </w:pPr>
       <w:r>
         <w:t>Branching Modules –</w:t>
+      </w:r>
+      <w:r>
+        <w:t xml:space="preserve"> Rob, Tony</w:t>
       </w:r>
     </w:p>
     <w:p>
@@ -203,7 +207,10 @@
         <w:t xml:space="preserve"> –</w:t>
       </w:r>
       <w:r>
-        <w:t xml:space="preserve"> Bryan</w:t>
+        <w:t xml:space="preserve"> </w:t>
+      </w:r>
+      <w:r>
+        <w:t>Rob, Tony</w:t>
       </w:r>
     </w:p>
     <w:p>
@@ -233,6 +240,9 @@
       <w:r>
         <w:t xml:space="preserve"> Bryan</w:t>
       </w:r>
+      <w:r>
+        <w:t>, Rob, Tony</w:t>
+      </w:r>
     </w:p>
     <w:p>
       <w:pPr>
@@ -267,6 +277,9 @@
       <w:r>
         <w:t xml:space="preserve">– </w:t>
       </w:r>
+      <w:r>
+        <w:t>Tony</w:t>
+      </w:r>
     </w:p>
     <w:p>
       <w:pPr>
@@ -279,6 +292,9 @@
       <w:r>
         <w:t xml:space="preserve">Internals - </w:t>
       </w:r>
+      <w:r>
+        <w:t>Bryan</w:t>
+      </w:r>
     </w:p>
     <w:p>
       <w:r>
@@ -307,21 +323,108 @@
         <w:t>Diagrams</w:t>
       </w:r>
     </w:p>
+    <w:p>
+      <w:pPr>
+        <w:rPr>
+          <w:b/>
+        </w:rPr>
+      </w:pPr>
+      <w:r>
+        <w:rPr>
+          <w:b/>
+        </w:rPr>
+        <w:t xml:space="preserve">Single-Cycle </w:t>
+      </w:r>
+      <w:proofErr w:type="spellStart"/>
+      <w:r>
+        <w:rPr>
+          <w:b/>
+        </w:rPr>
+        <w:t>Datapath</w:t>
+      </w:r>
+      <w:proofErr w:type="spellEnd"/>
+    </w:p>
+    <w:p>
+      <w:bookmarkStart w:id="0" w:name="_GoBack"/>
+      <w:bookmarkEnd w:id="0"/>
+    </w:p>
+    <w:p>
+      <w:pPr>
+        <w:rPr>
+          <w:b/>
+        </w:rPr>
+      </w:pPr>
+      <w:r>
+        <w:rPr>
+          <w:b/>
+        </w:rPr>
+        <w:t>Internals</w:t>
+      </w:r>
+    </w:p>
+    <w:p>
+      <w:r>
+        <w:t>Transcoding ALU table into internal signals</w:t>
+      </w:r>
+    </w:p>
+    <w:p>
+      <w:r>
+        <w:lastRenderedPageBreak/>
+        <w:pict>
+          <v:shapetype id="_x0000_t75" coordsize="21600,21600" o:spt="75" o:preferrelative="t" path="m@4@5l@4@11@9@11@9@5xe" filled="f" stroked="f">
+            <v:stroke joinstyle="miter"/>
+            <v:formulas>
+              <v:f eqn="if lineDrawn pixelLineWidth 0"/>
+              <v:f eqn="sum @0 1 0"/>
+              <v:f eqn="sum 0 0 @1"/>
+              <v:f eqn="prod @2 1 2"/>
+              <v:f eqn="prod @3 21600 pixelWidth"/>
+              <v:f eqn="prod @3 21600 pixelHeight"/>
+              <v:f eqn="sum @0 0 1"/>
+              <v:f eqn="prod @6 1 2"/>
+              <v:f eqn="prod @7 21600 pixelWidth"/>
+              <v:f eqn="sum @8 21600 0"/>
+              <v:f eqn="prod @7 21600 pixelHeight"/>
+              <v:f eqn="sum @10 21600 0"/>
+            </v:formulas>
+            <v:path o:extrusionok="f" gradientshapeok="t" o:connecttype="rect"/>
+            <o:lock v:ext="edit" aspectratio="t"/>
+          </v:shapetype>
+          <v:shape id="_x0000_i1025" type="#_x0000_t75" style="width:420pt;height:351pt">
+            <v:imagedata r:id="rId6" o:title="table_translate"/>
+          </v:shape>
+        </w:pict>
+      </w:r>
+    </w:p>
+    <w:p>
+      <w:r>
+        <w:t>Determining Write Data</w:t>
+      </w:r>
+    </w:p>
+    <w:p>
+      <w:r>
+        <w:lastRenderedPageBreak/>
+        <w:pict>
+          <v:shape id="_x0000_i1026" type="#_x0000_t75" style="width:467.4pt;height:574.2pt">
+            <v:imagedata r:id="rId7" o:title="WD"/>
+          </v:shape>
+        </w:pict>
+      </w:r>
+    </w:p>
+    <w:p>
+      <w:pPr>
+        <w:pStyle w:val="Heading2"/>
+      </w:pPr>
+      <w:r>
+        <w:t>Source Code</w:t>
+      </w:r>
+    </w:p>
     <w:p/>
     <w:p>
       <w:pPr>
         <w:pStyle w:val="Heading2"/>
       </w:pPr>
       <w:r>
-        <w:t>Source Code</w:t>
-      </w:r>
-    </w:p>
-    <w:p/>
-    <w:p>
-      <w:pPr>
-        <w:pStyle w:val="Heading2"/>
-      </w:pPr>
-      <w:r>
+        <w:lastRenderedPageBreak/>
         <w:t>Testing</w:t>
       </w:r>
     </w:p>
@@ -2444,7 +2547,7 @@
 </file>
 
 <file path=customXml/itemProps1.xml><?xml version="1.0" encoding="utf-8"?>
-<ds:datastoreItem xmlns:ds="http://schemas.openxmlformats.org/officeDocument/2006/customXml" ds:itemID="{44AD08F4-FEDC-4482-9044-BA17AFE5104E}">
+<ds:datastoreItem xmlns:ds="http://schemas.openxmlformats.org/officeDocument/2006/customXml" ds:itemID="{CAB1329D-24EF-4804-BAF1-4A61570C1B21}">
   <ds:schemaRefs>
     <ds:schemaRef ds:uri="http://schemas.openxmlformats.org/officeDocument/2006/bibliography"/>
   </ds:schemaRefs>

</xml_diff>